<commit_message>
Statusupdate KW23/24 ohne GM
</commit_message>
<xml_diff>
--- a/Besprechungsprotokolle/Statusupdate_KW23.docx
+++ b/Besprechungsprotokolle/Statusupdate_KW23.docx
@@ -246,25 +246,7 @@
           <w:sz w:val="17"/>
           <w:szCs w:val="17"/>
         </w:rPr>
-        <w:t xml:space="preserve">Institute </w:t>
-      </w:r>
-      <w:proofErr w:type="spellStart"/>
-      <w:r>
-        <w:rPr>
-          <w:rFonts w:ascii="BO Regular" w:hAnsi="BO Regular" w:cs="Arial"/>
-          <w:sz w:val="17"/>
-          <w:szCs w:val="17"/>
-        </w:rPr>
-        <w:t>for</w:t>
-      </w:r>
-      <w:proofErr w:type="spellEnd"/>
-      <w:r>
-        <w:rPr>
-          <w:rFonts w:ascii="BO Regular" w:hAnsi="BO Regular" w:cs="Arial"/>
-          <w:sz w:val="17"/>
-          <w:szCs w:val="17"/>
-        </w:rPr>
-        <w:t xml:space="preserve"> </w:t>
+        <w:t xml:space="preserve">Institute for </w:t>
       </w:r>
       <w:r>
         <w:rPr>
@@ -324,7 +306,6 @@
           <w:szCs w:val="16"/>
         </w:rPr>
       </w:pPr>
-      <w:proofErr w:type="spellStart"/>
       <w:r>
         <w:rPr>
           <w:rFonts w:ascii="BO Regular" w:hAnsi="BO Regular" w:cs="BORegular-Normal"/>
@@ -332,17 +313,7 @@
           <w:sz w:val="16"/>
           <w:szCs w:val="16"/>
         </w:rPr>
-        <w:t>Lennershofstraße</w:t>
-      </w:r>
-      <w:proofErr w:type="spellEnd"/>
-      <w:r>
-        <w:rPr>
-          <w:rFonts w:ascii="BO Regular" w:hAnsi="BO Regular" w:cs="BORegular-Normal"/>
-          <w:spacing w:val="-2"/>
-          <w:sz w:val="16"/>
-          <w:szCs w:val="16"/>
-        </w:rPr>
-        <w:t xml:space="preserve"> 140, 44801 Bochum</w:t>
+        <w:t>Lennershofstraße 140, 44801 Bochum</w:t>
       </w:r>
     </w:p>
     <w:p>
@@ -526,27 +497,7 @@
           <w:szCs w:val="16"/>
           <w:lang w:val="en-GB"/>
         </w:rPr>
-        <w:t>T +</w:t>
-      </w:r>
-      <w:proofErr w:type="gramStart"/>
-      <w:r>
-        <w:rPr>
-          <w:rFonts w:ascii="BO Regular" w:hAnsi="BO Regular" w:cs="BORegular-Normal"/>
-          <w:sz w:val="16"/>
-          <w:szCs w:val="16"/>
-          <w:lang w:val="en-GB"/>
-        </w:rPr>
-        <w:t>49.(</w:t>
-      </w:r>
-      <w:proofErr w:type="gramEnd"/>
-      <w:r>
-        <w:rPr>
-          <w:rFonts w:ascii="BO Regular" w:hAnsi="BO Regular" w:cs="BORegular-Normal"/>
-          <w:sz w:val="16"/>
-          <w:szCs w:val="16"/>
-          <w:lang w:val="en-GB"/>
-        </w:rPr>
-        <w:t>0)234.32 10 350</w:t>
+        <w:t>T +49.(0)234.32 10 350</w:t>
       </w:r>
     </w:p>
     <w:p>
@@ -570,27 +521,7 @@
           <w:szCs w:val="16"/>
           <w:lang w:val="en-GB"/>
         </w:rPr>
-        <w:t>F +</w:t>
-      </w:r>
-      <w:proofErr w:type="gramStart"/>
-      <w:r>
-        <w:rPr>
-          <w:rFonts w:ascii="BO Regular" w:hAnsi="BO Regular" w:cs="BORegular-Normal"/>
-          <w:sz w:val="16"/>
-          <w:szCs w:val="16"/>
-          <w:lang w:val="en-GB"/>
-        </w:rPr>
-        <w:t>49.(</w:t>
-      </w:r>
-      <w:proofErr w:type="gramEnd"/>
-      <w:r>
-        <w:rPr>
-          <w:rFonts w:ascii="BO Regular" w:hAnsi="BO Regular" w:cs="BORegular-Normal"/>
-          <w:sz w:val="16"/>
-          <w:szCs w:val="16"/>
-          <w:lang w:val="en-GB"/>
-        </w:rPr>
-        <w:t>0)234.32 14 426</w:t>
+        <w:t>F +49.(0)234.32 14 426</w:t>
       </w:r>
     </w:p>
     <w:p>
@@ -806,7 +737,17 @@
           <w:sz w:val="21"/>
           <w:szCs w:val="21"/>
         </w:rPr>
-        <w:t>28.05.2020</w:t>
+        <w:t>08.06</w:t>
+      </w:r>
+      <w:r>
+        <w:rPr>
+          <w:rFonts w:ascii="Arial" w:eastAsia="Arial" w:hAnsi="Arial" w:cs="Arial"/>
+          <w:spacing w:val="1"/>
+          <w:w w:val="102"/>
+          <w:sz w:val="21"/>
+          <w:szCs w:val="21"/>
+        </w:rPr>
+        <w:t>.2020</w:t>
       </w:r>
       <w:r>
         <w:rPr>
@@ -1028,7 +969,16 @@
                 <w:sz w:val="22"/>
                 <w:szCs w:val="22"/>
               </w:rPr>
-              <w:t>10</w:t>
+              <w:t>1</w:t>
+            </w:r>
+            <w:r>
+              <w:rPr>
+                <w:rFonts w:ascii="Arial" w:eastAsia="Arial" w:hAnsi="Arial" w:cs="Arial"/>
+                <w:spacing w:val="2"/>
+                <w:sz w:val="22"/>
+                <w:szCs w:val="22"/>
+              </w:rPr>
+              <w:t>3</w:t>
             </w:r>
             <w:r>
               <w:rPr>
@@ -1142,7 +1092,7 @@
                 <w:sz w:val="22"/>
                 <w:szCs w:val="22"/>
               </w:rPr>
-              <w:t>1</w:t>
+              <w:t>4</w:t>
             </w:r>
             <w:r>
               <w:rPr>
@@ -1440,14 +1390,6 @@
                 <w:sz w:val="20"/>
               </w:rPr>
             </w:pPr>
-            <w:r>
-              <w:rPr>
-                <w:rFonts w:ascii="Arial" w:hAnsi="Arial" w:cs="Arial"/>
-                <w:color w:val="000000"/>
-                <w:sz w:val="20"/>
-              </w:rPr>
-              <w:t>X</w:t>
-            </w:r>
           </w:p>
         </w:tc>
         <w:tc>
@@ -1816,6 +1758,14 @@
                 <w:sz w:val="20"/>
               </w:rPr>
             </w:pPr>
+            <w:r>
+              <w:rPr>
+                <w:rFonts w:ascii="Arial" w:hAnsi="Arial" w:cs="Arial"/>
+                <w:color w:val="000000"/>
+                <w:sz w:val="20"/>
+              </w:rPr>
+              <w:t>X</w:t>
+            </w:r>
           </w:p>
         </w:tc>
         <w:tc>
@@ -1880,18 +1830,8 @@
                 <w:color w:val="000000"/>
                 <w:sz w:val="20"/>
               </w:rPr>
-              <w:t xml:space="preserve">Bernd </w:t>
-            </w:r>
-            <w:proofErr w:type="spellStart"/>
-            <w:r>
-              <w:rPr>
-                <w:rFonts w:ascii="Arial" w:hAnsi="Arial" w:cs="Arial"/>
-                <w:color w:val="000000"/>
-                <w:sz w:val="20"/>
-              </w:rPr>
-              <w:t>Möllenbeck</w:t>
-            </w:r>
-            <w:proofErr w:type="spellEnd"/>
+              <w:t>Bernd Möllenbeck</w:t>
+            </w:r>
           </w:p>
         </w:tc>
         <w:tc>
@@ -2206,7 +2146,7 @@
       </w:tr>
       <w:tr>
         <w:trPr>
-          <w:trHeight w:val="490"/>
+          <w:trHeight w:val="517"/>
         </w:trPr>
         <w:tc>
           <w:tcPr>
@@ -2229,8 +2169,227 @@
                 <w:sz w:val="20"/>
               </w:rPr>
             </w:pPr>
-            <w:bookmarkStart w:id="2" w:name="_GoBack"/>
-            <w:bookmarkEnd w:id="2"/>
+            <w:r>
+              <w:rPr>
+                <w:rFonts w:ascii="Arial" w:hAnsi="Arial" w:cs="Arial"/>
+                <w:color w:val="000000"/>
+                <w:sz w:val="20"/>
+              </w:rPr>
+              <w:t>Dittmann:</w:t>
+            </w:r>
+          </w:p>
+          <w:p>
+            <w:pPr>
+              <w:pStyle w:val="Listenabsatz"/>
+              <w:numPr>
+                <w:ilvl w:val="0"/>
+                <w:numId w:val="12"/>
+              </w:numPr>
+              <w:rPr>
+                <w:rFonts w:ascii="Arial" w:hAnsi="Arial" w:cs="Arial"/>
+                <w:color w:val="000000"/>
+                <w:sz w:val="20"/>
+                <w:lang w:val="de-DE"/>
+              </w:rPr>
+            </w:pPr>
+            <w:r>
+              <w:rPr>
+                <w:rFonts w:ascii="Arial" w:hAnsi="Arial" w:cs="Arial"/>
+                <w:color w:val="000000"/>
+                <w:sz w:val="20"/>
+                <w:lang w:val="de-DE"/>
+              </w:rPr>
+              <w:t xml:space="preserve">Die Abwesenheit von Herrn Montorio wird mit einem </w:t>
+            </w:r>
+            <w:r>
+              <w:rPr>
+                <w:rFonts w:ascii="Arial" w:hAnsi="Arial" w:cs="Arial"/>
+                <w:color w:val="000000"/>
+                <w:sz w:val="20"/>
+                <w:lang w:val="de-DE"/>
+              </w:rPr>
+              <w:t xml:space="preserve">anstehenden </w:t>
+            </w:r>
+            <w:r>
+              <w:rPr>
+                <w:rFonts w:ascii="Arial" w:hAnsi="Arial" w:cs="Arial"/>
+                <w:color w:val="000000"/>
+                <w:sz w:val="20"/>
+                <w:lang w:val="de-DE"/>
+              </w:rPr>
+              <w:t>Klausurtermin begründet</w:t>
+            </w:r>
+          </w:p>
+          <w:p>
+            <w:pPr>
+              <w:pStyle w:val="Listenabsatz"/>
+              <w:numPr>
+                <w:ilvl w:val="0"/>
+                <w:numId w:val="12"/>
+              </w:numPr>
+              <w:rPr>
+                <w:rFonts w:ascii="Arial" w:hAnsi="Arial" w:cs="Arial"/>
+                <w:color w:val="000000"/>
+                <w:sz w:val="20"/>
+                <w:lang w:val="de-DE"/>
+              </w:rPr>
+            </w:pPr>
+            <w:r>
+              <w:rPr>
+                <w:rFonts w:ascii="Arial" w:hAnsi="Arial" w:cs="Arial"/>
+                <w:color w:val="000000"/>
+                <w:sz w:val="20"/>
+                <w:lang w:val="de-DE"/>
+              </w:rPr>
+              <w:t>Präsentation der erweiterten Consens Modelle</w:t>
+            </w:r>
+            <w:r>
+              <w:rPr>
+                <w:rFonts w:ascii="Arial" w:hAnsi="Arial" w:cs="Arial"/>
+                <w:color w:val="000000"/>
+                <w:sz w:val="20"/>
+                <w:lang w:val="de-DE"/>
+              </w:rPr>
+              <w:t xml:space="preserve"> aus dem Projekt RALF</w:t>
+            </w:r>
+          </w:p>
+          <w:p>
+            <w:pPr>
+              <w:pStyle w:val="Listenabsatz"/>
+              <w:numPr>
+                <w:ilvl w:val="0"/>
+                <w:numId w:val="12"/>
+              </w:numPr>
+              <w:rPr>
+                <w:rFonts w:ascii="Arial" w:hAnsi="Arial" w:cs="Arial"/>
+                <w:color w:val="000000"/>
+                <w:sz w:val="20"/>
+                <w:lang w:val="de-DE"/>
+              </w:rPr>
+            </w:pPr>
+            <w:r>
+              <w:rPr>
+                <w:rFonts w:ascii="Arial" w:hAnsi="Arial" w:cs="Arial"/>
+                <w:color w:val="000000"/>
+                <w:sz w:val="20"/>
+                <w:lang w:val="de-DE"/>
+              </w:rPr>
+              <w:t>Python-Skript statt Simulinkmodell um einen Audio-Stream der Länge 2048 bei 16 kHz Abtastrate in das vorhandene ROS-Netzwerk zu veröffentlichen</w:t>
+            </w:r>
+            <w:r>
+              <w:rPr>
+                <w:rFonts w:ascii="Arial" w:hAnsi="Arial" w:cs="Arial"/>
+                <w:color w:val="000000"/>
+                <w:sz w:val="20"/>
+                <w:lang w:val="de-DE"/>
+              </w:rPr>
+              <w:t xml:space="preserve">. Die </w:t>
+            </w:r>
+            <w:r>
+              <w:rPr>
+                <w:rFonts w:ascii="Arial" w:hAnsi="Arial" w:cs="Arial"/>
+                <w:color w:val="000000"/>
+                <w:sz w:val="20"/>
+                <w:lang w:val="de-DE"/>
+              </w:rPr>
+              <w:t>16 khz resultieren aus den von DeepSpeech bereitgestellten Modellen, da diese mit Audio Dateien trainiert wurde</w:t>
+            </w:r>
+            <w:r>
+              <w:rPr>
+                <w:rFonts w:ascii="Arial" w:hAnsi="Arial" w:cs="Arial"/>
+                <w:color w:val="000000"/>
+                <w:sz w:val="20"/>
+                <w:lang w:val="de-DE"/>
+              </w:rPr>
+              <w:t>n</w:t>
+            </w:r>
+            <w:r>
+              <w:rPr>
+                <w:rFonts w:ascii="Arial" w:hAnsi="Arial" w:cs="Arial"/>
+                <w:color w:val="000000"/>
+                <w:sz w:val="20"/>
+                <w:lang w:val="de-DE"/>
+              </w:rPr>
+              <w:t xml:space="preserve">, welche eine Abtastrate von 16 kHz haben. </w:t>
+            </w:r>
+          </w:p>
+          <w:p>
+            <w:pPr>
+              <w:pStyle w:val="Listenabsatz"/>
+              <w:numPr>
+                <w:ilvl w:val="0"/>
+                <w:numId w:val="12"/>
+              </w:numPr>
+              <w:rPr>
+                <w:rFonts w:ascii="Arial" w:hAnsi="Arial" w:cs="Arial"/>
+                <w:color w:val="000000"/>
+                <w:sz w:val="20"/>
+                <w:lang w:val="de-DE"/>
+              </w:rPr>
+            </w:pPr>
+            <w:r>
+              <w:rPr>
+                <w:rFonts w:ascii="Arial" w:hAnsi="Arial" w:cs="Arial"/>
+                <w:color w:val="000000"/>
+                <w:sz w:val="20"/>
+                <w:lang w:val="de-DE"/>
+              </w:rPr>
+              <w:t>Vorschlag einer A</w:t>
+            </w:r>
+            <w:r>
+              <w:rPr>
+                <w:rFonts w:ascii="Arial" w:hAnsi="Arial" w:cs="Arial"/>
+                <w:color w:val="000000"/>
+                <w:sz w:val="20"/>
+                <w:lang w:val="de-DE"/>
+              </w:rPr>
+              <w:t>LF</w:t>
+            </w:r>
+            <w:r>
+              <w:rPr>
+                <w:rFonts w:ascii="Arial" w:hAnsi="Arial" w:cs="Arial"/>
+                <w:color w:val="000000"/>
+                <w:sz w:val="20"/>
+                <w:lang w:val="de-DE"/>
+              </w:rPr>
+              <w:t>-</w:t>
+            </w:r>
+            <w:r>
+              <w:rPr>
+                <w:rFonts w:ascii="Arial" w:hAnsi="Arial" w:cs="Arial"/>
+                <w:color w:val="000000"/>
+                <w:sz w:val="20"/>
+                <w:lang w:val="de-DE"/>
+              </w:rPr>
+              <w:t xml:space="preserve">spezifischen Nachbearbeitung der Transkription wurde unterbreitet, um </w:t>
+            </w:r>
+            <w:r>
+              <w:rPr>
+                <w:rFonts w:ascii="Arial" w:hAnsi="Arial" w:cs="Arial"/>
+                <w:color w:val="000000"/>
+                <w:sz w:val="20"/>
+                <w:lang w:val="de-DE"/>
+              </w:rPr>
+              <w:t xml:space="preserve">ggf. </w:t>
+            </w:r>
+            <w:r>
+              <w:rPr>
+                <w:rFonts w:ascii="Arial" w:hAnsi="Arial" w:cs="Arial"/>
+                <w:color w:val="000000"/>
+                <w:sz w:val="20"/>
+                <w:lang w:val="de-DE"/>
+              </w:rPr>
+              <w:t xml:space="preserve">eine fehlerhafte Transkription </w:t>
+            </w:r>
+            <w:r>
+              <w:rPr>
+                <w:rFonts w:ascii="Arial" w:hAnsi="Arial" w:cs="Arial"/>
+                <w:color w:val="000000"/>
+                <w:sz w:val="20"/>
+                <w:lang w:val="de-DE"/>
+              </w:rPr>
+              <w:t xml:space="preserve">seitens der DeepSpeech Modelle auszugleichen. </w:t>
+            </w:r>
           </w:p>
         </w:tc>
         <w:tc>
@@ -2255,6 +2414,14 @@
                 <w:sz w:val="20"/>
               </w:rPr>
             </w:pPr>
+            <w:r>
+              <w:rPr>
+                <w:rFonts w:ascii="Arial" w:hAnsi="Arial" w:cs="Arial"/>
+                <w:color w:val="000000"/>
+                <w:sz w:val="20"/>
+              </w:rPr>
+              <w:t>Dittmann</w:t>
+            </w:r>
           </w:p>
         </w:tc>
         <w:tc>
@@ -2266,6 +2433,404 @@
               <w:bottom w:val="single" w:sz="4" w:space="0" w:color="auto"/>
               <w:right w:val="single" w:sz="4" w:space="0" w:color="auto"/>
             </w:tcBorders>
+            <w:vAlign w:val="center"/>
+          </w:tcPr>
+          <w:p>
+            <w:pPr>
+              <w:jc w:val="center"/>
+              <w:rPr>
+                <w:rFonts w:ascii="Arial" w:hAnsi="Arial" w:cs="Arial"/>
+                <w:color w:val="000000"/>
+                <w:sz w:val="20"/>
+              </w:rPr>
+            </w:pPr>
+            <w:r>
+              <w:rPr>
+                <w:rFonts w:ascii="Arial" w:hAnsi="Arial" w:cs="Arial"/>
+                <w:color w:val="000000"/>
+                <w:sz w:val="20"/>
+              </w:rPr>
+              <w:t>KW23</w:t>
+            </w:r>
+          </w:p>
+        </w:tc>
+      </w:tr>
+      <w:tr>
+        <w:trPr>
+          <w:trHeight w:val="315"/>
+        </w:trPr>
+        <w:tc>
+          <w:tcPr>
+            <w:tcW w:w="7402" w:type="dxa"/>
+            <w:tcBorders>
+              <w:top w:val="single" w:sz="4" w:space="0" w:color="auto"/>
+              <w:left w:val="single" w:sz="4" w:space="0" w:color="auto"/>
+              <w:bottom w:val="single" w:sz="4" w:space="0" w:color="auto"/>
+              <w:right w:val="single" w:sz="4" w:space="0" w:color="auto"/>
+            </w:tcBorders>
+            <w:shd w:val="clear" w:color="auto" w:fill="BFBFBF" w:themeFill="background1" w:themeFillShade="BF"/>
+            <w:noWrap/>
+            <w:vAlign w:val="center"/>
+          </w:tcPr>
+          <w:p>
+            <w:pPr>
+              <w:rPr>
+                <w:rFonts w:ascii="Arial" w:hAnsi="Arial" w:cs="Arial"/>
+                <w:b/>
+                <w:color w:val="000000"/>
+                <w:sz w:val="20"/>
+              </w:rPr>
+            </w:pPr>
+            <w:r>
+              <w:rPr>
+                <w:rFonts w:ascii="Arial" w:hAnsi="Arial" w:cs="Arial"/>
+                <w:b/>
+                <w:color w:val="000000"/>
+                <w:sz w:val="20"/>
+              </w:rPr>
+              <w:t>Top 2</w:t>
+            </w:r>
+            <w:r>
+              <w:rPr>
+                <w:rFonts w:ascii="Arial" w:hAnsi="Arial" w:cs="Arial"/>
+                <w:b/>
+                <w:color w:val="000000"/>
+                <w:sz w:val="20"/>
+              </w:rPr>
+              <w:t xml:space="preserve"> Fragen und Probleme zu präsentierten Themen</w:t>
+            </w:r>
+          </w:p>
+        </w:tc>
+        <w:tc>
+          <w:tcPr>
+            <w:tcW w:w="1374" w:type="dxa"/>
+            <w:tcBorders>
+              <w:top w:val="single" w:sz="4" w:space="0" w:color="auto"/>
+              <w:left w:val="single" w:sz="4" w:space="0" w:color="auto"/>
+              <w:bottom w:val="single" w:sz="4" w:space="0" w:color="auto"/>
+              <w:right w:val="single" w:sz="4" w:space="0" w:color="auto"/>
+            </w:tcBorders>
+            <w:shd w:val="clear" w:color="auto" w:fill="BFBFBF" w:themeFill="background1" w:themeFillShade="BF"/>
+            <w:noWrap/>
+            <w:vAlign w:val="center"/>
+          </w:tcPr>
+          <w:p>
+            <w:pPr>
+              <w:jc w:val="center"/>
+              <w:rPr>
+                <w:rFonts w:ascii="Arial" w:hAnsi="Arial" w:cs="Arial"/>
+                <w:color w:val="000000"/>
+                <w:sz w:val="20"/>
+              </w:rPr>
+            </w:pPr>
+          </w:p>
+        </w:tc>
+        <w:tc>
+          <w:tcPr>
+            <w:tcW w:w="1288" w:type="dxa"/>
+            <w:tcBorders>
+              <w:top w:val="single" w:sz="4" w:space="0" w:color="auto"/>
+              <w:left w:val="single" w:sz="4" w:space="0" w:color="auto"/>
+              <w:bottom w:val="single" w:sz="4" w:space="0" w:color="auto"/>
+              <w:right w:val="single" w:sz="4" w:space="0" w:color="auto"/>
+            </w:tcBorders>
+            <w:shd w:val="clear" w:color="auto" w:fill="BFBFBF" w:themeFill="background1" w:themeFillShade="BF"/>
+            <w:vAlign w:val="center"/>
+          </w:tcPr>
+          <w:p>
+            <w:pPr>
+              <w:jc w:val="center"/>
+              <w:rPr>
+                <w:rFonts w:ascii="Arial" w:hAnsi="Arial" w:cs="Arial"/>
+                <w:color w:val="000000"/>
+                <w:sz w:val="20"/>
+              </w:rPr>
+            </w:pPr>
+          </w:p>
+        </w:tc>
+      </w:tr>
+      <w:tr>
+        <w:trPr>
+          <w:trHeight w:val="315"/>
+        </w:trPr>
+        <w:tc>
+          <w:tcPr>
+            <w:tcW w:w="7402" w:type="dxa"/>
+            <w:tcBorders>
+              <w:top w:val="single" w:sz="4" w:space="0" w:color="auto"/>
+              <w:left w:val="single" w:sz="4" w:space="0" w:color="auto"/>
+              <w:bottom w:val="single" w:sz="4" w:space="0" w:color="auto"/>
+              <w:right w:val="single" w:sz="4" w:space="0" w:color="auto"/>
+            </w:tcBorders>
+            <w:shd w:val="clear" w:color="auto" w:fill="auto"/>
+            <w:noWrap/>
+            <w:vAlign w:val="center"/>
+          </w:tcPr>
+          <w:p>
+            <w:pPr>
+              <w:pStyle w:val="Listenabsatz"/>
+              <w:numPr>
+                <w:ilvl w:val="0"/>
+                <w:numId w:val="13"/>
+              </w:numPr>
+              <w:rPr>
+                <w:rFonts w:ascii="Arial" w:hAnsi="Arial" w:cs="Arial"/>
+                <w:color w:val="000000"/>
+                <w:sz w:val="20"/>
+                <w:lang w:val="de-DE"/>
+              </w:rPr>
+            </w:pPr>
+            <w:r>
+              <w:rPr>
+                <w:rFonts w:ascii="Arial" w:hAnsi="Arial" w:cs="Arial"/>
+                <w:color w:val="000000"/>
+                <w:sz w:val="20"/>
+                <w:lang w:val="de-DE"/>
+              </w:rPr>
+              <w:t xml:space="preserve">Bei der Code-Generierung in Matlab/Simulink (Standalone ROS-Node) </w:t>
+            </w:r>
+            <w:r>
+              <w:rPr>
+                <w:rFonts w:ascii="Arial" w:hAnsi="Arial" w:cs="Arial"/>
+                <w:color w:val="000000"/>
+                <w:sz w:val="20"/>
+                <w:lang w:val="de-DE"/>
+              </w:rPr>
+              <w:t xml:space="preserve">mit dem Block „Audio Device Reader“ treten Probleme auf. Eine Lösung über ein Python Skript </w:t>
+            </w:r>
+            <w:r>
+              <w:rPr>
+                <w:rFonts w:ascii="Arial" w:hAnsi="Arial" w:cs="Arial"/>
+                <w:color w:val="000000"/>
+                <w:sz w:val="20"/>
+                <w:lang w:val="de-DE"/>
+              </w:rPr>
+              <w:t>als ROS-Node</w:t>
+            </w:r>
+            <w:r>
+              <w:rPr>
+                <w:rFonts w:ascii="Arial" w:hAnsi="Arial" w:cs="Arial"/>
+                <w:color w:val="000000"/>
+                <w:sz w:val="20"/>
+                <w:lang w:val="de-DE"/>
+              </w:rPr>
+              <w:t xml:space="preserve"> ist </w:t>
+            </w:r>
+            <w:r>
+              <w:rPr>
+                <w:rFonts w:ascii="Arial" w:hAnsi="Arial" w:cs="Arial"/>
+                <w:color w:val="000000"/>
+                <w:sz w:val="20"/>
+                <w:lang w:val="de-DE"/>
+              </w:rPr>
+              <w:t>effizienter</w:t>
+            </w:r>
+            <w:r>
+              <w:rPr>
+                <w:rFonts w:ascii="Arial" w:hAnsi="Arial" w:cs="Arial"/>
+                <w:color w:val="000000"/>
+                <w:sz w:val="20"/>
+                <w:lang w:val="de-DE"/>
+              </w:rPr>
+              <w:t>, als das Problem mit Matlab/Simulink zu lösen. Weiterhin wird d</w:t>
+            </w:r>
+            <w:r>
+              <w:rPr>
+                <w:rFonts w:ascii="Arial" w:hAnsi="Arial" w:cs="Arial"/>
+                <w:color w:val="000000"/>
+                <w:sz w:val="20"/>
+                <w:lang w:val="de-DE"/>
+              </w:rPr>
+              <w:t>adurch die Entwicklung in einer Umgebung gewährleistet.</w:t>
+            </w:r>
+          </w:p>
+          <w:p>
+            <w:pPr>
+              <w:pStyle w:val="Listenabsatz"/>
+              <w:rPr>
+                <w:rFonts w:ascii="Arial" w:hAnsi="Arial" w:cs="Arial"/>
+                <w:color w:val="000000"/>
+                <w:sz w:val="20"/>
+                <w:lang w:val="de-DE"/>
+              </w:rPr>
+            </w:pPr>
+          </w:p>
+          <w:p>
+            <w:pPr>
+              <w:pStyle w:val="Listenabsatz"/>
+              <w:numPr>
+                <w:ilvl w:val="0"/>
+                <w:numId w:val="13"/>
+              </w:numPr>
+              <w:rPr>
+                <w:rFonts w:ascii="Arial" w:hAnsi="Arial" w:cs="Arial"/>
+                <w:color w:val="000000"/>
+                <w:sz w:val="20"/>
+                <w:lang w:val="de-DE"/>
+              </w:rPr>
+            </w:pPr>
+            <w:r>
+              <w:rPr>
+                <w:rFonts w:ascii="Arial" w:hAnsi="Arial" w:cs="Arial"/>
+                <w:color w:val="000000"/>
+                <w:sz w:val="20"/>
+                <w:lang w:val="de-DE"/>
+              </w:rPr>
+              <w:t>Das .tflite Modell für eine deutschsprachige Transkription führt zu einem „Speicherzugriffsfehler“</w:t>
+            </w:r>
+            <w:r>
+              <w:rPr>
+                <w:rFonts w:ascii="Arial" w:hAnsi="Arial" w:cs="Arial"/>
+                <w:color w:val="000000"/>
+                <w:sz w:val="20"/>
+                <w:lang w:val="de-DE"/>
+              </w:rPr>
+              <w:t>,</w:t>
+            </w:r>
+            <w:r>
+              <w:rPr>
+                <w:rFonts w:ascii="Arial" w:hAnsi="Arial" w:cs="Arial"/>
+                <w:color w:val="000000"/>
+                <w:sz w:val="20"/>
+                <w:lang w:val="de-DE"/>
+              </w:rPr>
+              <w:t xml:space="preserve"> sowohl auf dem Raspberry Pi als auch auf dem Entwicklungsrechner. Da die Bereitstellung jener deutschsprachigen </w:t>
+            </w:r>
+            <w:r>
+              <w:rPr>
+                <w:rFonts w:ascii="Arial" w:hAnsi="Arial" w:cs="Arial"/>
+                <w:color w:val="000000"/>
+                <w:sz w:val="20"/>
+                <w:lang w:val="de-DE"/>
+              </w:rPr>
+              <w:t>Modelle</w:t>
+            </w:r>
+            <w:r>
+              <w:rPr>
+                <w:rFonts w:ascii="Arial" w:hAnsi="Arial" w:cs="Arial"/>
+                <w:color w:val="000000"/>
+                <w:sz w:val="20"/>
+                <w:lang w:val="de-DE"/>
+              </w:rPr>
+              <w:t xml:space="preserve"> sehr aktuell ist, wird mit dem laufenden englischen Modell </w:t>
+            </w:r>
+            <w:r>
+              <w:rPr>
+                <w:rFonts w:ascii="Arial" w:hAnsi="Arial" w:cs="Arial"/>
+                <w:color w:val="000000"/>
+                <w:sz w:val="20"/>
+                <w:lang w:val="de-DE"/>
+              </w:rPr>
+              <w:lastRenderedPageBreak/>
+              <w:t>weitergearbeitet</w:t>
+            </w:r>
+            <w:r>
+              <w:rPr>
+                <w:rFonts w:ascii="Arial" w:hAnsi="Arial" w:cs="Arial"/>
+                <w:color w:val="000000"/>
+                <w:sz w:val="20"/>
+                <w:lang w:val="de-DE"/>
+              </w:rPr>
+              <w:t xml:space="preserve"> und auf ein lauffähiges, </w:t>
+            </w:r>
+            <w:r>
+              <w:rPr>
+                <w:rFonts w:ascii="Arial" w:hAnsi="Arial" w:cs="Arial"/>
+                <w:color w:val="000000"/>
+                <w:sz w:val="20"/>
+                <w:lang w:val="de-DE"/>
+              </w:rPr>
+              <w:t>deutschsprachiges</w:t>
+            </w:r>
+            <w:bookmarkStart w:id="2" w:name="_GoBack"/>
+            <w:bookmarkEnd w:id="2"/>
+            <w:r>
+              <w:rPr>
+                <w:rFonts w:ascii="Arial" w:hAnsi="Arial" w:cs="Arial"/>
+                <w:color w:val="000000"/>
+                <w:sz w:val="20"/>
+                <w:lang w:val="de-DE"/>
+              </w:rPr>
+              <w:t xml:space="preserve"> gewartet. </w:t>
+            </w:r>
+            <w:r>
+              <w:rPr>
+                <w:rFonts w:ascii="Arial" w:hAnsi="Arial" w:cs="Arial"/>
+                <w:color w:val="000000"/>
+                <w:sz w:val="20"/>
+                <w:lang w:val="de-DE"/>
+              </w:rPr>
+              <w:t>Für eine Nachbearbeitung spielt dies keine Rolle, da die Datenverarbeitung im Grunde gleich bleibt.</w:t>
+            </w:r>
+          </w:p>
+          <w:p>
+            <w:pPr>
+              <w:pStyle w:val="Listenabsatz"/>
+              <w:numPr>
+                <w:ilvl w:val="0"/>
+                <w:numId w:val="13"/>
+              </w:numPr>
+              <w:rPr>
+                <w:rFonts w:ascii="Arial" w:hAnsi="Arial" w:cs="Arial"/>
+                <w:color w:val="000000"/>
+                <w:sz w:val="20"/>
+                <w:lang w:val="de-DE"/>
+              </w:rPr>
+            </w:pPr>
+            <w:r>
+              <w:rPr>
+                <w:rFonts w:ascii="Arial" w:hAnsi="Arial" w:cs="Arial"/>
+                <w:color w:val="000000"/>
+                <w:sz w:val="20"/>
+                <w:lang w:val="de-DE"/>
+              </w:rPr>
+              <w:t>Eine Vorfilterung der Sprachaufnahmen ist lt. Herrn Möllenbeck vorerst nicht nötig, da die Modelle höchstwahrscheinlich mit rauschenden Daten trainiert wurden und mögliches rauschen filtern. Herr Krimpmann wird hierzu noch befragt.</w:t>
+            </w:r>
+          </w:p>
+        </w:tc>
+        <w:tc>
+          <w:tcPr>
+            <w:tcW w:w="1374" w:type="dxa"/>
+            <w:tcBorders>
+              <w:top w:val="single" w:sz="4" w:space="0" w:color="auto"/>
+              <w:left w:val="single" w:sz="4" w:space="0" w:color="auto"/>
+              <w:bottom w:val="single" w:sz="4" w:space="0" w:color="auto"/>
+              <w:right w:val="single" w:sz="4" w:space="0" w:color="auto"/>
+            </w:tcBorders>
+            <w:shd w:val="clear" w:color="auto" w:fill="auto"/>
+            <w:noWrap/>
+            <w:vAlign w:val="center"/>
+          </w:tcPr>
+          <w:p>
+            <w:pPr>
+              <w:jc w:val="center"/>
+              <w:rPr>
+                <w:rFonts w:ascii="Arial" w:hAnsi="Arial" w:cs="Arial"/>
+                <w:color w:val="000000"/>
+                <w:sz w:val="20"/>
+              </w:rPr>
+            </w:pPr>
+            <w:r>
+              <w:rPr>
+                <w:rFonts w:ascii="Arial" w:hAnsi="Arial" w:cs="Arial"/>
+                <w:color w:val="000000"/>
+                <w:sz w:val="20"/>
+              </w:rPr>
+              <w:lastRenderedPageBreak/>
+              <w:t>Dittmann</w:t>
+            </w:r>
+          </w:p>
+        </w:tc>
+        <w:tc>
+          <w:tcPr>
+            <w:tcW w:w="1288" w:type="dxa"/>
+            <w:tcBorders>
+              <w:top w:val="single" w:sz="4" w:space="0" w:color="auto"/>
+              <w:left w:val="single" w:sz="4" w:space="0" w:color="auto"/>
+              <w:bottom w:val="single" w:sz="4" w:space="0" w:color="auto"/>
+              <w:right w:val="single" w:sz="4" w:space="0" w:color="auto"/>
+            </w:tcBorders>
+            <w:shd w:val="clear" w:color="auto" w:fill="auto"/>
             <w:vAlign w:val="center"/>
           </w:tcPr>
           <w:p>
@@ -2301,185 +2866,18 @@
             <w:pPr>
               <w:rPr>
                 <w:rFonts w:ascii="Arial" w:hAnsi="Arial" w:cs="Arial"/>
+                <w:color w:val="000000"/>
+                <w:sz w:val="20"/>
+              </w:rPr>
+            </w:pPr>
+            <w:r>
+              <w:rPr>
+                <w:rFonts w:ascii="Arial" w:hAnsi="Arial" w:cs="Arial"/>
                 <w:b/>
                 <w:color w:val="000000"/>
                 <w:sz w:val="20"/>
               </w:rPr>
-            </w:pPr>
-            <w:r>
-              <w:rPr>
-                <w:rFonts w:ascii="Arial" w:hAnsi="Arial" w:cs="Arial"/>
-                <w:b/>
-                <w:color w:val="000000"/>
-                <w:sz w:val="20"/>
-              </w:rPr>
-              <w:t>Top 2</w:t>
-            </w:r>
-            <w:r>
-              <w:rPr>
-                <w:rFonts w:ascii="Arial" w:hAnsi="Arial" w:cs="Arial"/>
-                <w:b/>
-                <w:color w:val="000000"/>
-                <w:sz w:val="20"/>
-              </w:rPr>
-              <w:t xml:space="preserve"> Fragen und Probleme zu präsentierten Themen</w:t>
-            </w:r>
-          </w:p>
-        </w:tc>
-        <w:tc>
-          <w:tcPr>
-            <w:tcW w:w="1374" w:type="dxa"/>
-            <w:tcBorders>
-              <w:top w:val="single" w:sz="4" w:space="0" w:color="auto"/>
-              <w:left w:val="single" w:sz="4" w:space="0" w:color="auto"/>
-              <w:bottom w:val="single" w:sz="4" w:space="0" w:color="auto"/>
-              <w:right w:val="single" w:sz="4" w:space="0" w:color="auto"/>
-            </w:tcBorders>
-            <w:shd w:val="clear" w:color="auto" w:fill="BFBFBF" w:themeFill="background1" w:themeFillShade="BF"/>
-            <w:noWrap/>
-            <w:vAlign w:val="center"/>
-          </w:tcPr>
-          <w:p>
-            <w:pPr>
-              <w:jc w:val="center"/>
-              <w:rPr>
-                <w:rFonts w:ascii="Arial" w:hAnsi="Arial" w:cs="Arial"/>
-                <w:color w:val="000000"/>
-                <w:sz w:val="20"/>
-              </w:rPr>
-            </w:pPr>
-          </w:p>
-        </w:tc>
-        <w:tc>
-          <w:tcPr>
-            <w:tcW w:w="1288" w:type="dxa"/>
-            <w:tcBorders>
-              <w:top w:val="single" w:sz="4" w:space="0" w:color="auto"/>
-              <w:left w:val="single" w:sz="4" w:space="0" w:color="auto"/>
-              <w:bottom w:val="single" w:sz="4" w:space="0" w:color="auto"/>
-              <w:right w:val="single" w:sz="4" w:space="0" w:color="auto"/>
-            </w:tcBorders>
-            <w:shd w:val="clear" w:color="auto" w:fill="BFBFBF" w:themeFill="background1" w:themeFillShade="BF"/>
-            <w:vAlign w:val="center"/>
-          </w:tcPr>
-          <w:p>
-            <w:pPr>
-              <w:jc w:val="center"/>
-              <w:rPr>
-                <w:rFonts w:ascii="Arial" w:hAnsi="Arial" w:cs="Arial"/>
-                <w:color w:val="000000"/>
-                <w:sz w:val="20"/>
-              </w:rPr>
-            </w:pPr>
-          </w:p>
-        </w:tc>
-      </w:tr>
-      <w:tr>
-        <w:trPr>
-          <w:trHeight w:val="315"/>
-        </w:trPr>
-        <w:tc>
-          <w:tcPr>
-            <w:tcW w:w="7402" w:type="dxa"/>
-            <w:tcBorders>
-              <w:top w:val="single" w:sz="4" w:space="0" w:color="auto"/>
-              <w:left w:val="single" w:sz="4" w:space="0" w:color="auto"/>
-              <w:bottom w:val="single" w:sz="4" w:space="0" w:color="auto"/>
-              <w:right w:val="single" w:sz="4" w:space="0" w:color="auto"/>
-            </w:tcBorders>
-            <w:shd w:val="clear" w:color="auto" w:fill="auto"/>
-            <w:noWrap/>
-            <w:vAlign w:val="center"/>
-          </w:tcPr>
-          <w:p>
-            <w:pPr>
-              <w:rPr>
-                <w:rFonts w:ascii="Arial" w:hAnsi="Arial" w:cs="Arial"/>
-                <w:color w:val="000000"/>
-                <w:sz w:val="20"/>
-              </w:rPr>
-            </w:pPr>
-          </w:p>
-        </w:tc>
-        <w:tc>
-          <w:tcPr>
-            <w:tcW w:w="1374" w:type="dxa"/>
-            <w:tcBorders>
-              <w:top w:val="single" w:sz="4" w:space="0" w:color="auto"/>
-              <w:left w:val="single" w:sz="4" w:space="0" w:color="auto"/>
-              <w:bottom w:val="single" w:sz="4" w:space="0" w:color="auto"/>
-              <w:right w:val="single" w:sz="4" w:space="0" w:color="auto"/>
-            </w:tcBorders>
-            <w:shd w:val="clear" w:color="auto" w:fill="auto"/>
-            <w:noWrap/>
-            <w:vAlign w:val="center"/>
-          </w:tcPr>
-          <w:p>
-            <w:pPr>
-              <w:rPr>
-                <w:rFonts w:ascii="Arial" w:hAnsi="Arial" w:cs="Arial"/>
-                <w:color w:val="000000"/>
-                <w:sz w:val="20"/>
-              </w:rPr>
-            </w:pPr>
-          </w:p>
-        </w:tc>
-        <w:tc>
-          <w:tcPr>
-            <w:tcW w:w="1288" w:type="dxa"/>
-            <w:tcBorders>
-              <w:top w:val="single" w:sz="4" w:space="0" w:color="auto"/>
-              <w:left w:val="single" w:sz="4" w:space="0" w:color="auto"/>
-              <w:bottom w:val="single" w:sz="4" w:space="0" w:color="auto"/>
-              <w:right w:val="single" w:sz="4" w:space="0" w:color="auto"/>
-            </w:tcBorders>
-            <w:shd w:val="clear" w:color="auto" w:fill="auto"/>
-            <w:vAlign w:val="center"/>
-          </w:tcPr>
-          <w:p>
-            <w:pPr>
-              <w:jc w:val="center"/>
-              <w:rPr>
-                <w:rFonts w:ascii="Arial" w:hAnsi="Arial" w:cs="Arial"/>
-                <w:color w:val="000000"/>
-                <w:sz w:val="20"/>
-              </w:rPr>
-            </w:pPr>
-          </w:p>
-        </w:tc>
-      </w:tr>
-      <w:tr>
-        <w:trPr>
-          <w:trHeight w:val="315"/>
-        </w:trPr>
-        <w:tc>
-          <w:tcPr>
-            <w:tcW w:w="7402" w:type="dxa"/>
-            <w:tcBorders>
-              <w:top w:val="single" w:sz="4" w:space="0" w:color="auto"/>
-              <w:left w:val="single" w:sz="4" w:space="0" w:color="auto"/>
-              <w:bottom w:val="single" w:sz="4" w:space="0" w:color="auto"/>
-              <w:right w:val="single" w:sz="4" w:space="0" w:color="auto"/>
-            </w:tcBorders>
-            <w:shd w:val="clear" w:color="auto" w:fill="BFBFBF" w:themeFill="background1" w:themeFillShade="BF"/>
-            <w:noWrap/>
-            <w:vAlign w:val="center"/>
-          </w:tcPr>
-          <w:p>
-            <w:pPr>
-              <w:rPr>
-                <w:rFonts w:ascii="Arial" w:hAnsi="Arial" w:cs="Arial"/>
-                <w:color w:val="000000"/>
-                <w:sz w:val="20"/>
-              </w:rPr>
-            </w:pPr>
-            <w:r>
-              <w:rPr>
-                <w:rFonts w:ascii="Arial" w:hAnsi="Arial" w:cs="Arial"/>
-                <w:b/>
-                <w:color w:val="000000"/>
-                <w:sz w:val="20"/>
-              </w:rPr>
+              <w:lastRenderedPageBreak/>
               <w:t>Top 3</w:t>
             </w:r>
             <w:r>
@@ -2569,12 +2967,45 @@
           </w:tcPr>
           <w:p>
             <w:pPr>
-              <w:rPr>
-                <w:rFonts w:ascii="Arial" w:hAnsi="Arial" w:cs="Arial"/>
-                <w:color w:val="000000"/>
-                <w:sz w:val="20"/>
+              <w:pStyle w:val="Listenabsatz"/>
+              <w:numPr>
+                <w:ilvl w:val="0"/>
+                <w:numId w:val="13"/>
+              </w:numPr>
+              <w:rPr>
+                <w:rFonts w:ascii="Arial" w:hAnsi="Arial" w:cs="Arial"/>
+                <w:color w:val="000000"/>
+                <w:sz w:val="20"/>
+                <w:lang w:val="de-DE"/>
               </w:rPr>
             </w:pPr>
+            <w:r>
+              <w:rPr>
+                <w:rFonts w:ascii="Arial" w:hAnsi="Arial" w:cs="Arial"/>
+                <w:color w:val="000000"/>
+                <w:sz w:val="20"/>
+                <w:lang w:val="de-DE"/>
+              </w:rPr>
+              <w:t>Ausarbeitung eines Konzepts zur Alf-spezifischen Nachbearbeitung der Tra</w:t>
+            </w:r>
+            <w:r>
+              <w:rPr>
+                <w:rFonts w:ascii="Arial" w:hAnsi="Arial" w:cs="Arial"/>
+                <w:color w:val="000000"/>
+                <w:sz w:val="20"/>
+                <w:lang w:val="de-DE"/>
+              </w:rPr>
+              <w:t>n</w:t>
+            </w:r>
+            <w:r>
+              <w:rPr>
+                <w:rFonts w:ascii="Arial" w:hAnsi="Arial" w:cs="Arial"/>
+                <w:color w:val="000000"/>
+                <w:sz w:val="20"/>
+                <w:lang w:val="de-DE"/>
+              </w:rPr>
+              <w:t>skription</w:t>
+            </w:r>
           </w:p>
         </w:tc>
         <w:tc>
@@ -2599,6 +3030,14 @@
                 <w:sz w:val="20"/>
               </w:rPr>
             </w:pPr>
+            <w:r>
+              <w:rPr>
+                <w:rFonts w:ascii="Arial" w:hAnsi="Arial" w:cs="Arial"/>
+                <w:color w:val="000000"/>
+                <w:sz w:val="20"/>
+              </w:rPr>
+              <w:t>Dittmann</w:t>
+            </w:r>
           </w:p>
         </w:tc>
         <w:tc>
@@ -2621,154 +3060,14 @@
                 <w:sz w:val="20"/>
               </w:rPr>
             </w:pPr>
-          </w:p>
-        </w:tc>
-      </w:tr>
-      <w:tr>
-        <w:trPr>
-          <w:trHeight w:val="315"/>
-        </w:trPr>
-        <w:tc>
-          <w:tcPr>
-            <w:tcW w:w="7402" w:type="dxa"/>
-            <w:tcBorders>
-              <w:top w:val="single" w:sz="4" w:space="0" w:color="auto"/>
-              <w:left w:val="single" w:sz="4" w:space="0" w:color="auto"/>
-              <w:bottom w:val="single" w:sz="4" w:space="0" w:color="auto"/>
-              <w:right w:val="single" w:sz="4" w:space="0" w:color="auto"/>
-            </w:tcBorders>
-            <w:shd w:val="clear" w:color="auto" w:fill="auto"/>
-            <w:noWrap/>
-            <w:vAlign w:val="center"/>
-          </w:tcPr>
-          <w:p>
-            <w:pPr>
-              <w:rPr>
-                <w:rFonts w:ascii="Arial" w:hAnsi="Arial" w:cs="Arial"/>
-                <w:color w:val="000000"/>
-                <w:sz w:val="20"/>
-              </w:rPr>
-            </w:pPr>
-          </w:p>
-        </w:tc>
-        <w:tc>
-          <w:tcPr>
-            <w:tcW w:w="1374" w:type="dxa"/>
-            <w:tcBorders>
-              <w:top w:val="single" w:sz="4" w:space="0" w:color="auto"/>
-              <w:left w:val="single" w:sz="4" w:space="0" w:color="auto"/>
-              <w:bottom w:val="single" w:sz="4" w:space="0" w:color="auto"/>
-              <w:right w:val="single" w:sz="4" w:space="0" w:color="auto"/>
-            </w:tcBorders>
-            <w:shd w:val="clear" w:color="auto" w:fill="auto"/>
-            <w:noWrap/>
-            <w:vAlign w:val="center"/>
-          </w:tcPr>
-          <w:p>
-            <w:pPr>
-              <w:jc w:val="center"/>
-              <w:rPr>
-                <w:rFonts w:ascii="Arial" w:hAnsi="Arial" w:cs="Arial"/>
-                <w:color w:val="000000"/>
-                <w:sz w:val="20"/>
-              </w:rPr>
-            </w:pPr>
-          </w:p>
-        </w:tc>
-        <w:tc>
-          <w:tcPr>
-            <w:tcW w:w="1288" w:type="dxa"/>
-            <w:tcBorders>
-              <w:top w:val="single" w:sz="4" w:space="0" w:color="auto"/>
-              <w:left w:val="single" w:sz="4" w:space="0" w:color="auto"/>
-              <w:bottom w:val="single" w:sz="4" w:space="0" w:color="auto"/>
-              <w:right w:val="single" w:sz="4" w:space="0" w:color="auto"/>
-            </w:tcBorders>
-            <w:vAlign w:val="center"/>
-          </w:tcPr>
-          <w:p>
-            <w:pPr>
-              <w:jc w:val="center"/>
-              <w:rPr>
-                <w:rFonts w:ascii="Arial" w:hAnsi="Arial" w:cs="Arial"/>
-                <w:color w:val="000000"/>
-                <w:sz w:val="20"/>
-              </w:rPr>
-            </w:pPr>
-          </w:p>
-        </w:tc>
-      </w:tr>
-      <w:tr>
-        <w:trPr>
-          <w:trHeight w:val="315"/>
-        </w:trPr>
-        <w:tc>
-          <w:tcPr>
-            <w:tcW w:w="7402" w:type="dxa"/>
-            <w:tcBorders>
-              <w:top w:val="single" w:sz="4" w:space="0" w:color="auto"/>
-              <w:left w:val="single" w:sz="4" w:space="0" w:color="auto"/>
-              <w:bottom w:val="single" w:sz="4" w:space="0" w:color="auto"/>
-              <w:right w:val="single" w:sz="4" w:space="0" w:color="auto"/>
-            </w:tcBorders>
-            <w:shd w:val="clear" w:color="auto" w:fill="auto"/>
-            <w:noWrap/>
-            <w:vAlign w:val="center"/>
-          </w:tcPr>
-          <w:p>
-            <w:pPr>
-              <w:rPr>
-                <w:rFonts w:ascii="Arial" w:hAnsi="Arial" w:cs="Arial"/>
-                <w:color w:val="000000"/>
-                <w:sz w:val="20"/>
-              </w:rPr>
-            </w:pPr>
-          </w:p>
-        </w:tc>
-        <w:tc>
-          <w:tcPr>
-            <w:tcW w:w="1374" w:type="dxa"/>
-            <w:tcBorders>
-              <w:top w:val="single" w:sz="4" w:space="0" w:color="auto"/>
-              <w:left w:val="single" w:sz="4" w:space="0" w:color="auto"/>
-              <w:bottom w:val="single" w:sz="4" w:space="0" w:color="auto"/>
-              <w:right w:val="single" w:sz="4" w:space="0" w:color="auto"/>
-            </w:tcBorders>
-            <w:shd w:val="clear" w:color="auto" w:fill="auto"/>
-            <w:noWrap/>
-            <w:vAlign w:val="center"/>
-          </w:tcPr>
-          <w:p>
-            <w:pPr>
-              <w:jc w:val="center"/>
-              <w:rPr>
-                <w:rFonts w:ascii="Arial" w:hAnsi="Arial" w:cs="Arial"/>
-                <w:color w:val="000000"/>
-                <w:sz w:val="20"/>
-              </w:rPr>
-            </w:pPr>
-          </w:p>
-        </w:tc>
-        <w:tc>
-          <w:tcPr>
-            <w:tcW w:w="1288" w:type="dxa"/>
-            <w:tcBorders>
-              <w:top w:val="single" w:sz="4" w:space="0" w:color="auto"/>
-              <w:left w:val="single" w:sz="4" w:space="0" w:color="auto"/>
-              <w:bottom w:val="single" w:sz="4" w:space="0" w:color="auto"/>
-              <w:right w:val="single" w:sz="4" w:space="0" w:color="auto"/>
-            </w:tcBorders>
-            <w:vAlign w:val="center"/>
-          </w:tcPr>
-          <w:p>
-            <w:pPr>
-              <w:jc w:val="center"/>
-              <w:rPr>
-                <w:rFonts w:ascii="Arial" w:hAnsi="Arial" w:cs="Arial"/>
-                <w:color w:val="000000"/>
-                <w:sz w:val="20"/>
-              </w:rPr>
-            </w:pPr>
+            <w:r>
+              <w:rPr>
+                <w:rFonts w:ascii="Arial" w:hAnsi="Arial" w:cs="Arial"/>
+                <w:color w:val="000000"/>
+                <w:sz w:val="20"/>
+              </w:rPr>
+              <w:t>KW 24 + 25</w:t>
+            </w:r>
           </w:p>
         </w:tc>
       </w:tr>
@@ -3621,6 +3920,119 @@
     </w:lvl>
   </w:abstractNum>
   <w:abstractNum w:abstractNumId="7">
+    <w:nsid w:val="2C4F126C"/>
+    <w:multiLevelType w:val="hybridMultilevel"/>
+    <w:tmpl w:val="F73AFB5E"/>
+    <w:lvl w:ilvl="0" w:tplc="04070001">
+      <w:start w:val="1"/>
+      <w:numFmt w:val="bullet"/>
+      <w:lvlText w:val=""/>
+      <w:lvlJc w:val="left"/>
+      <w:pPr>
+        <w:ind w:left="720" w:hanging="360"/>
+      </w:pPr>
+      <w:rPr>
+        <w:rFonts w:ascii="Symbol" w:hAnsi="Symbol" w:hint="default"/>
+      </w:rPr>
+    </w:lvl>
+    <w:lvl w:ilvl="1" w:tplc="04070003" w:tentative="1">
+      <w:start w:val="1"/>
+      <w:numFmt w:val="bullet"/>
+      <w:lvlText w:val="o"/>
+      <w:lvlJc w:val="left"/>
+      <w:pPr>
+        <w:ind w:left="1440" w:hanging="360"/>
+      </w:pPr>
+      <w:rPr>
+        <w:rFonts w:ascii="Courier New" w:hAnsi="Courier New" w:cs="Courier New" w:hint="default"/>
+      </w:rPr>
+    </w:lvl>
+    <w:lvl w:ilvl="2" w:tplc="04070005" w:tentative="1">
+      <w:start w:val="1"/>
+      <w:numFmt w:val="bullet"/>
+      <w:lvlText w:val=""/>
+      <w:lvlJc w:val="left"/>
+      <w:pPr>
+        <w:ind w:left="2160" w:hanging="360"/>
+      </w:pPr>
+      <w:rPr>
+        <w:rFonts w:ascii="Wingdings" w:hAnsi="Wingdings" w:hint="default"/>
+      </w:rPr>
+    </w:lvl>
+    <w:lvl w:ilvl="3" w:tplc="04070001">
+      <w:start w:val="1"/>
+      <w:numFmt w:val="bullet"/>
+      <w:lvlText w:val=""/>
+      <w:lvlJc w:val="left"/>
+      <w:pPr>
+        <w:ind w:left="2880" w:hanging="360"/>
+      </w:pPr>
+      <w:rPr>
+        <w:rFonts w:ascii="Symbol" w:hAnsi="Symbol" w:hint="default"/>
+      </w:rPr>
+    </w:lvl>
+    <w:lvl w:ilvl="4" w:tplc="04070003" w:tentative="1">
+      <w:start w:val="1"/>
+      <w:numFmt w:val="bullet"/>
+      <w:lvlText w:val="o"/>
+      <w:lvlJc w:val="left"/>
+      <w:pPr>
+        <w:ind w:left="3600" w:hanging="360"/>
+      </w:pPr>
+      <w:rPr>
+        <w:rFonts w:ascii="Courier New" w:hAnsi="Courier New" w:cs="Courier New" w:hint="default"/>
+      </w:rPr>
+    </w:lvl>
+    <w:lvl w:ilvl="5" w:tplc="04070005" w:tentative="1">
+      <w:start w:val="1"/>
+      <w:numFmt w:val="bullet"/>
+      <w:lvlText w:val=""/>
+      <w:lvlJc w:val="left"/>
+      <w:pPr>
+        <w:ind w:left="4320" w:hanging="360"/>
+      </w:pPr>
+      <w:rPr>
+        <w:rFonts w:ascii="Wingdings" w:hAnsi="Wingdings" w:hint="default"/>
+      </w:rPr>
+    </w:lvl>
+    <w:lvl w:ilvl="6" w:tplc="04070001" w:tentative="1">
+      <w:start w:val="1"/>
+      <w:numFmt w:val="bullet"/>
+      <w:lvlText w:val=""/>
+      <w:lvlJc w:val="left"/>
+      <w:pPr>
+        <w:ind w:left="5040" w:hanging="360"/>
+      </w:pPr>
+      <w:rPr>
+        <w:rFonts w:ascii="Symbol" w:hAnsi="Symbol" w:hint="default"/>
+      </w:rPr>
+    </w:lvl>
+    <w:lvl w:ilvl="7" w:tplc="04070003" w:tentative="1">
+      <w:start w:val="1"/>
+      <w:numFmt w:val="bullet"/>
+      <w:lvlText w:val="o"/>
+      <w:lvlJc w:val="left"/>
+      <w:pPr>
+        <w:ind w:left="5760" w:hanging="360"/>
+      </w:pPr>
+      <w:rPr>
+        <w:rFonts w:ascii="Courier New" w:hAnsi="Courier New" w:cs="Courier New" w:hint="default"/>
+      </w:rPr>
+    </w:lvl>
+    <w:lvl w:ilvl="8" w:tplc="04070005" w:tentative="1">
+      <w:start w:val="1"/>
+      <w:numFmt w:val="bullet"/>
+      <w:lvlText w:val=""/>
+      <w:lvlJc w:val="left"/>
+      <w:pPr>
+        <w:ind w:left="6480" w:hanging="360"/>
+      </w:pPr>
+      <w:rPr>
+        <w:rFonts w:ascii="Wingdings" w:hAnsi="Wingdings" w:hint="default"/>
+      </w:rPr>
+    </w:lvl>
+  </w:abstractNum>
+  <w:abstractNum w:abstractNumId="8">
     <w:nsid w:val="2C920762"/>
     <w:multiLevelType w:val="hybridMultilevel"/>
     <w:tmpl w:val="835A86E6"/>
@@ -3733,7 +4145,7 @@
       </w:rPr>
     </w:lvl>
   </w:abstractNum>
-  <w:abstractNum w:abstractNumId="8">
+  <w:abstractNum w:abstractNumId="9">
     <w:nsid w:val="358A39C3"/>
     <w:multiLevelType w:val="hybridMultilevel"/>
     <w:tmpl w:val="42566BB8"/>
@@ -3846,7 +4258,120 @@
       </w:rPr>
     </w:lvl>
   </w:abstractNum>
-  <w:abstractNum w:abstractNumId="9">
+  <w:abstractNum w:abstractNumId="10">
+    <w:nsid w:val="3B480456"/>
+    <w:multiLevelType w:val="hybridMultilevel"/>
+    <w:tmpl w:val="51E652E0"/>
+    <w:lvl w:ilvl="0" w:tplc="04070001">
+      <w:start w:val="1"/>
+      <w:numFmt w:val="bullet"/>
+      <w:lvlText w:val=""/>
+      <w:lvlJc w:val="left"/>
+      <w:pPr>
+        <w:ind w:left="720" w:hanging="360"/>
+      </w:pPr>
+      <w:rPr>
+        <w:rFonts w:ascii="Symbol" w:hAnsi="Symbol" w:hint="default"/>
+      </w:rPr>
+    </w:lvl>
+    <w:lvl w:ilvl="1" w:tplc="04070003" w:tentative="1">
+      <w:start w:val="1"/>
+      <w:numFmt w:val="bullet"/>
+      <w:lvlText w:val="o"/>
+      <w:lvlJc w:val="left"/>
+      <w:pPr>
+        <w:ind w:left="1440" w:hanging="360"/>
+      </w:pPr>
+      <w:rPr>
+        <w:rFonts w:ascii="Courier New" w:hAnsi="Courier New" w:cs="Courier New" w:hint="default"/>
+      </w:rPr>
+    </w:lvl>
+    <w:lvl w:ilvl="2" w:tplc="04070005" w:tentative="1">
+      <w:start w:val="1"/>
+      <w:numFmt w:val="bullet"/>
+      <w:lvlText w:val=""/>
+      <w:lvlJc w:val="left"/>
+      <w:pPr>
+        <w:ind w:left="2160" w:hanging="360"/>
+      </w:pPr>
+      <w:rPr>
+        <w:rFonts w:ascii="Wingdings" w:hAnsi="Wingdings" w:hint="default"/>
+      </w:rPr>
+    </w:lvl>
+    <w:lvl w:ilvl="3" w:tplc="04070001" w:tentative="1">
+      <w:start w:val="1"/>
+      <w:numFmt w:val="bullet"/>
+      <w:lvlText w:val=""/>
+      <w:lvlJc w:val="left"/>
+      <w:pPr>
+        <w:ind w:left="2880" w:hanging="360"/>
+      </w:pPr>
+      <w:rPr>
+        <w:rFonts w:ascii="Symbol" w:hAnsi="Symbol" w:hint="default"/>
+      </w:rPr>
+    </w:lvl>
+    <w:lvl w:ilvl="4" w:tplc="04070003" w:tentative="1">
+      <w:start w:val="1"/>
+      <w:numFmt w:val="bullet"/>
+      <w:lvlText w:val="o"/>
+      <w:lvlJc w:val="left"/>
+      <w:pPr>
+        <w:ind w:left="3600" w:hanging="360"/>
+      </w:pPr>
+      <w:rPr>
+        <w:rFonts w:ascii="Courier New" w:hAnsi="Courier New" w:cs="Courier New" w:hint="default"/>
+      </w:rPr>
+    </w:lvl>
+    <w:lvl w:ilvl="5" w:tplc="04070005" w:tentative="1">
+      <w:start w:val="1"/>
+      <w:numFmt w:val="bullet"/>
+      <w:lvlText w:val=""/>
+      <w:lvlJc w:val="left"/>
+      <w:pPr>
+        <w:ind w:left="4320" w:hanging="360"/>
+      </w:pPr>
+      <w:rPr>
+        <w:rFonts w:ascii="Wingdings" w:hAnsi="Wingdings" w:hint="default"/>
+      </w:rPr>
+    </w:lvl>
+    <w:lvl w:ilvl="6" w:tplc="04070001" w:tentative="1">
+      <w:start w:val="1"/>
+      <w:numFmt w:val="bullet"/>
+      <w:lvlText w:val=""/>
+      <w:lvlJc w:val="left"/>
+      <w:pPr>
+        <w:ind w:left="5040" w:hanging="360"/>
+      </w:pPr>
+      <w:rPr>
+        <w:rFonts w:ascii="Symbol" w:hAnsi="Symbol" w:hint="default"/>
+      </w:rPr>
+    </w:lvl>
+    <w:lvl w:ilvl="7" w:tplc="04070003" w:tentative="1">
+      <w:start w:val="1"/>
+      <w:numFmt w:val="bullet"/>
+      <w:lvlText w:val="o"/>
+      <w:lvlJc w:val="left"/>
+      <w:pPr>
+        <w:ind w:left="5760" w:hanging="360"/>
+      </w:pPr>
+      <w:rPr>
+        <w:rFonts w:ascii="Courier New" w:hAnsi="Courier New" w:cs="Courier New" w:hint="default"/>
+      </w:rPr>
+    </w:lvl>
+    <w:lvl w:ilvl="8" w:tplc="04070005" w:tentative="1">
+      <w:start w:val="1"/>
+      <w:numFmt w:val="bullet"/>
+      <w:lvlText w:val=""/>
+      <w:lvlJc w:val="left"/>
+      <w:pPr>
+        <w:ind w:left="6480" w:hanging="360"/>
+      </w:pPr>
+      <w:rPr>
+        <w:rFonts w:ascii="Wingdings" w:hAnsi="Wingdings" w:hint="default"/>
+      </w:rPr>
+    </w:lvl>
+  </w:abstractNum>
+  <w:abstractNum w:abstractNumId="11">
     <w:nsid w:val="52316018"/>
     <w:multiLevelType w:val="hybridMultilevel"/>
     <w:tmpl w:val="439C47A8"/>
@@ -3959,7 +4484,7 @@
       </w:rPr>
     </w:lvl>
   </w:abstractNum>
-  <w:abstractNum w:abstractNumId="10">
+  <w:abstractNum w:abstractNumId="12">
     <w:nsid w:val="74A11865"/>
     <w:multiLevelType w:val="hybridMultilevel"/>
     <w:tmpl w:val="1ACC865E"/>
@@ -4049,7 +4574,7 @@
     </w:lvl>
   </w:abstractNum>
   <w:num w:numId="1">
-    <w:abstractNumId w:val="8"/>
+    <w:abstractNumId w:val="9"/>
   </w:num>
   <w:num w:numId="2">
     <w:abstractNumId w:val="6"/>
@@ -4064,13 +4589,13 @@
     <w:abstractNumId w:val="3"/>
   </w:num>
   <w:num w:numId="6">
-    <w:abstractNumId w:val="9"/>
+    <w:abstractNumId w:val="11"/>
   </w:num>
   <w:num w:numId="7">
     <w:abstractNumId w:val="4"/>
   </w:num>
   <w:num w:numId="8">
-    <w:abstractNumId w:val="10"/>
+    <w:abstractNumId w:val="12"/>
   </w:num>
   <w:num w:numId="9">
     <w:abstractNumId w:val="5"/>
@@ -4079,7 +4604,13 @@
     <w:abstractNumId w:val="1"/>
   </w:num>
   <w:num w:numId="11">
+    <w:abstractNumId w:val="8"/>
+  </w:num>
+  <w:num w:numId="12">
     <w:abstractNumId w:val="7"/>
+  </w:num>
+  <w:num w:numId="13">
+    <w:abstractNumId w:val="10"/>
   </w:num>
 </w:numbering>
 </file>

</xml_diff>